<commit_message>
CAMBIO EN VISTA ACTIVADES EMPRESA
</commit_message>
<xml_diff>
--- a/uploads/anexo1.docx
+++ b/uploads/anexo1.docx
@@ -176,6 +176,9 @@
         <w:t>}</w:t>
       </w:r>
       <w:r>
+        <w:t xml:space="preserve"> </w:t>
+      </w:r>
+      <w:r>
         <w:t>{</w:t>
       </w:r>
       <w:proofErr w:type="spellStart"/>
@@ -292,31 +295,44 @@
         <w:t xml:space="preserve"> Estudiantes para realizar las siguientes actividades</w:t>
       </w:r>
       <w:r>
-        <w:t>: {:</w:t>
+        <w:t>: {#actividades}</w:t>
+      </w:r>
+      <w:r>
+        <w:t xml:space="preserve"> </w:t>
+      </w:r>
+    </w:p>
+    <w:p>
+      <w:pPr>
+        <w:pStyle w:val="Prrafodelista"/>
+        <w:numPr>
+          <w:ilvl w:val="0"/>
+          <w:numId w:val="31"/>
+        </w:numPr>
+        <w:spacing w:after="0" w:line="360" w:lineRule="auto"/>
+        <w:jc w:val="both"/>
+      </w:pPr>
+      <w:r>
+        <w:t>{</w:t>
       </w:r>
       <w:proofErr w:type="spellStart"/>
       <w:r>
-        <w:t>vt#actividades</w:t>
+        <w:t>descripcion</w:t>
       </w:r>
       <w:proofErr w:type="spellEnd"/>
       <w:r>
-        <w:t>}{</w:t>
-      </w:r>
-      <w:proofErr w:type="spellStart"/>
-      <w:r>
-        <w:t>descripcion</w:t>
-      </w:r>
-      <w:proofErr w:type="spellEnd"/>
-      <w:r>
-        <w:t>}{:</w:t>
-      </w:r>
-      <w:proofErr w:type="spellStart"/>
-      <w:r>
-        <w:t>vt</w:t>
-      </w:r>
-      <w:proofErr w:type="spellEnd"/>
-      <w:r>
-        <w:t>/actividades}</w:t>
+        <w:t>}</w:t>
+      </w:r>
+      <w:r>
+        <w:t xml:space="preserve"> </w:t>
+      </w:r>
+    </w:p>
+    <w:p>
+      <w:pPr>
+        <w:spacing w:after="0" w:line="360" w:lineRule="auto"/>
+        <w:jc w:val="both"/>
+      </w:pPr>
+      <w:r>
+        <w:t>{/actividades}</w:t>
       </w:r>
     </w:p>
     <w:p>
@@ -2446,6 +2462,119 @@
     </w:lvl>
   </w:abstractNum>
   <w:abstractNum w:abstractNumId="18" w15:restartNumberingAfterBreak="0">
+    <w:nsid w:val="45157916"/>
+    <w:multiLevelType w:val="hybridMultilevel"/>
+    <w:tmpl w:val="14C04E3E"/>
+    <w:lvl w:ilvl="0" w:tplc="300A0001">
+      <w:start w:val="1"/>
+      <w:numFmt w:val="bullet"/>
+      <w:lvlText w:val=""/>
+      <w:lvlJc w:val="left"/>
+      <w:pPr>
+        <w:ind w:left="720" w:hanging="360"/>
+      </w:pPr>
+      <w:rPr>
+        <w:rFonts w:ascii="Symbol" w:hAnsi="Symbol" w:hint="default"/>
+      </w:rPr>
+    </w:lvl>
+    <w:lvl w:ilvl="1" w:tplc="300A0003" w:tentative="1">
+      <w:start w:val="1"/>
+      <w:numFmt w:val="bullet"/>
+      <w:lvlText w:val="o"/>
+      <w:lvlJc w:val="left"/>
+      <w:pPr>
+        <w:ind w:left="1440" w:hanging="360"/>
+      </w:pPr>
+      <w:rPr>
+        <w:rFonts w:ascii="Courier New" w:hAnsi="Courier New" w:cs="Courier New" w:hint="default"/>
+      </w:rPr>
+    </w:lvl>
+    <w:lvl w:ilvl="2" w:tplc="300A0005" w:tentative="1">
+      <w:start w:val="1"/>
+      <w:numFmt w:val="bullet"/>
+      <w:lvlText w:val=""/>
+      <w:lvlJc w:val="left"/>
+      <w:pPr>
+        <w:ind w:left="2160" w:hanging="360"/>
+      </w:pPr>
+      <w:rPr>
+        <w:rFonts w:ascii="Wingdings" w:hAnsi="Wingdings" w:hint="default"/>
+      </w:rPr>
+    </w:lvl>
+    <w:lvl w:ilvl="3" w:tplc="300A0001" w:tentative="1">
+      <w:start w:val="1"/>
+      <w:numFmt w:val="bullet"/>
+      <w:lvlText w:val=""/>
+      <w:lvlJc w:val="left"/>
+      <w:pPr>
+        <w:ind w:left="2880" w:hanging="360"/>
+      </w:pPr>
+      <w:rPr>
+        <w:rFonts w:ascii="Symbol" w:hAnsi="Symbol" w:hint="default"/>
+      </w:rPr>
+    </w:lvl>
+    <w:lvl w:ilvl="4" w:tplc="300A0003" w:tentative="1">
+      <w:start w:val="1"/>
+      <w:numFmt w:val="bullet"/>
+      <w:lvlText w:val="o"/>
+      <w:lvlJc w:val="left"/>
+      <w:pPr>
+        <w:ind w:left="3600" w:hanging="360"/>
+      </w:pPr>
+      <w:rPr>
+        <w:rFonts w:ascii="Courier New" w:hAnsi="Courier New" w:cs="Courier New" w:hint="default"/>
+      </w:rPr>
+    </w:lvl>
+    <w:lvl w:ilvl="5" w:tplc="300A0005" w:tentative="1">
+      <w:start w:val="1"/>
+      <w:numFmt w:val="bullet"/>
+      <w:lvlText w:val=""/>
+      <w:lvlJc w:val="left"/>
+      <w:pPr>
+        <w:ind w:left="4320" w:hanging="360"/>
+      </w:pPr>
+      <w:rPr>
+        <w:rFonts w:ascii="Wingdings" w:hAnsi="Wingdings" w:hint="default"/>
+      </w:rPr>
+    </w:lvl>
+    <w:lvl w:ilvl="6" w:tplc="300A0001" w:tentative="1">
+      <w:start w:val="1"/>
+      <w:numFmt w:val="bullet"/>
+      <w:lvlText w:val=""/>
+      <w:lvlJc w:val="left"/>
+      <w:pPr>
+        <w:ind w:left="5040" w:hanging="360"/>
+      </w:pPr>
+      <w:rPr>
+        <w:rFonts w:ascii="Symbol" w:hAnsi="Symbol" w:hint="default"/>
+      </w:rPr>
+    </w:lvl>
+    <w:lvl w:ilvl="7" w:tplc="300A0003" w:tentative="1">
+      <w:start w:val="1"/>
+      <w:numFmt w:val="bullet"/>
+      <w:lvlText w:val="o"/>
+      <w:lvlJc w:val="left"/>
+      <w:pPr>
+        <w:ind w:left="5760" w:hanging="360"/>
+      </w:pPr>
+      <w:rPr>
+        <w:rFonts w:ascii="Courier New" w:hAnsi="Courier New" w:cs="Courier New" w:hint="default"/>
+      </w:rPr>
+    </w:lvl>
+    <w:lvl w:ilvl="8" w:tplc="300A0005" w:tentative="1">
+      <w:start w:val="1"/>
+      <w:numFmt w:val="bullet"/>
+      <w:lvlText w:val=""/>
+      <w:lvlJc w:val="left"/>
+      <w:pPr>
+        <w:ind w:left="6480" w:hanging="360"/>
+      </w:pPr>
+      <w:rPr>
+        <w:rFonts w:ascii="Wingdings" w:hAnsi="Wingdings" w:hint="default"/>
+      </w:rPr>
+    </w:lvl>
+  </w:abstractNum>
+  <w:abstractNum w:abstractNumId="19" w15:restartNumberingAfterBreak="0">
     <w:nsid w:val="4555226D"/>
     <w:multiLevelType w:val="multilevel"/>
     <w:tmpl w:val="3E940E14"/>
@@ -2566,7 +2695,7 @@
       </w:rPr>
     </w:lvl>
   </w:abstractNum>
-  <w:abstractNum w:abstractNumId="19" w15:restartNumberingAfterBreak="0">
+  <w:abstractNum w:abstractNumId="20" w15:restartNumberingAfterBreak="0">
     <w:nsid w:val="51794A19"/>
     <w:multiLevelType w:val="hybridMultilevel"/>
     <w:tmpl w:val="EBC4814E"/>
@@ -2652,7 +2781,7 @@
       </w:pPr>
     </w:lvl>
   </w:abstractNum>
-  <w:abstractNum w:abstractNumId="20" w15:restartNumberingAfterBreak="0">
+  <w:abstractNum w:abstractNumId="21" w15:restartNumberingAfterBreak="0">
     <w:nsid w:val="534E13FA"/>
     <w:multiLevelType w:val="hybridMultilevel"/>
     <w:tmpl w:val="82161B72"/>
@@ -2738,7 +2867,7 @@
       </w:pPr>
     </w:lvl>
   </w:abstractNum>
-  <w:abstractNum w:abstractNumId="21" w15:restartNumberingAfterBreak="0">
+  <w:abstractNum w:abstractNumId="22" w15:restartNumberingAfterBreak="0">
     <w:nsid w:val="53855E7F"/>
     <w:multiLevelType w:val="hybridMultilevel"/>
     <w:tmpl w:val="23361864"/>
@@ -2829,7 +2958,7 @@
       </w:pPr>
     </w:lvl>
   </w:abstractNum>
-  <w:abstractNum w:abstractNumId="22" w15:restartNumberingAfterBreak="0">
+  <w:abstractNum w:abstractNumId="23" w15:restartNumberingAfterBreak="0">
     <w:nsid w:val="55DC26F5"/>
     <w:multiLevelType w:val="hybridMultilevel"/>
     <w:tmpl w:val="D466C5C2"/>
@@ -2918,7 +3047,7 @@
       </w:pPr>
     </w:lvl>
   </w:abstractNum>
-  <w:abstractNum w:abstractNumId="23" w15:restartNumberingAfterBreak="0">
+  <w:abstractNum w:abstractNumId="24" w15:restartNumberingAfterBreak="0">
     <w:nsid w:val="5F3D62CC"/>
     <w:multiLevelType w:val="hybridMultilevel"/>
     <w:tmpl w:val="A8DC6D54"/>
@@ -3032,7 +3161,7 @@
       </w:rPr>
     </w:lvl>
   </w:abstractNum>
-  <w:abstractNum w:abstractNumId="24" w15:restartNumberingAfterBreak="0">
+  <w:abstractNum w:abstractNumId="25" w15:restartNumberingAfterBreak="0">
     <w:nsid w:val="65AE1113"/>
     <w:multiLevelType w:val="multilevel"/>
     <w:tmpl w:val="3E940E14"/>
@@ -3153,7 +3282,7 @@
       </w:rPr>
     </w:lvl>
   </w:abstractNum>
-  <w:abstractNum w:abstractNumId="25" w15:restartNumberingAfterBreak="0">
+  <w:abstractNum w:abstractNumId="26" w15:restartNumberingAfterBreak="0">
     <w:nsid w:val="6A7D02DF"/>
     <w:multiLevelType w:val="hybridMultilevel"/>
     <w:tmpl w:val="9A4253A4"/>
@@ -3239,7 +3368,7 @@
       </w:pPr>
     </w:lvl>
   </w:abstractNum>
-  <w:abstractNum w:abstractNumId="26" w15:restartNumberingAfterBreak="0">
+  <w:abstractNum w:abstractNumId="27" w15:restartNumberingAfterBreak="0">
     <w:nsid w:val="6FB833CD"/>
     <w:multiLevelType w:val="hybridMultilevel"/>
     <w:tmpl w:val="D2B65020"/>
@@ -3331,7 +3460,7 @@
       </w:pPr>
     </w:lvl>
   </w:abstractNum>
-  <w:abstractNum w:abstractNumId="27" w15:restartNumberingAfterBreak="0">
+  <w:abstractNum w:abstractNumId="28" w15:restartNumberingAfterBreak="0">
     <w:nsid w:val="6FE455BF"/>
     <w:multiLevelType w:val="hybridMultilevel"/>
     <w:tmpl w:val="8D600850"/>
@@ -3444,7 +3573,7 @@
       </w:rPr>
     </w:lvl>
   </w:abstractNum>
-  <w:abstractNum w:abstractNumId="28" w15:restartNumberingAfterBreak="0">
+  <w:abstractNum w:abstractNumId="29" w15:restartNumberingAfterBreak="0">
     <w:nsid w:val="7AEC72F3"/>
     <w:multiLevelType w:val="hybridMultilevel"/>
     <w:tmpl w:val="56C05E80"/>
@@ -3558,7 +3687,7 @@
     </w:lvl>
   </w:abstractNum>
   <w:num w:numId="1" w16cid:durableId="541867460">
-    <w:abstractNumId w:val="26"/>
+    <w:abstractNumId w:val="27"/>
   </w:num>
   <w:num w:numId="2" w16cid:durableId="377122142">
     <w:abstractNumId w:val="3"/>
@@ -3573,7 +3702,7 @@
     <w:abstractNumId w:val="12"/>
   </w:num>
   <w:num w:numId="6" w16cid:durableId="380445473">
-    <w:abstractNumId w:val="27"/>
+    <w:abstractNumId w:val="28"/>
   </w:num>
   <w:num w:numId="7" w16cid:durableId="1009218354">
     <w:abstractNumId w:val="11"/>
@@ -3588,13 +3717,13 @@
     <w:abstractNumId w:val="9"/>
   </w:num>
   <w:num w:numId="11" w16cid:durableId="1095324633">
-    <w:abstractNumId w:val="21"/>
+    <w:abstractNumId w:val="22"/>
   </w:num>
   <w:num w:numId="12" w16cid:durableId="878081779">
-    <w:abstractNumId w:val="28"/>
+    <w:abstractNumId w:val="29"/>
   </w:num>
   <w:num w:numId="13" w16cid:durableId="1939287794">
-    <w:abstractNumId w:val="20"/>
+    <w:abstractNumId w:val="21"/>
     <w:lvlOverride w:ilvl="0">
       <w:startOverride w:val="1"/>
     </w:lvlOverride>
@@ -3624,19 +3753,19 @@
     </w:lvlOverride>
   </w:num>
   <w:num w:numId="14" w16cid:durableId="2134860708">
-    <w:abstractNumId w:val="25"/>
+    <w:abstractNumId w:val="26"/>
   </w:num>
   <w:num w:numId="15" w16cid:durableId="1683240834">
     <w:abstractNumId w:val="16"/>
   </w:num>
   <w:num w:numId="16" w16cid:durableId="1735932617">
-    <w:abstractNumId w:val="24"/>
+    <w:abstractNumId w:val="25"/>
   </w:num>
   <w:num w:numId="17" w16cid:durableId="2078745155">
     <w:abstractNumId w:val="14"/>
   </w:num>
   <w:num w:numId="18" w16cid:durableId="608514239">
-    <w:abstractNumId w:val="22"/>
+    <w:abstractNumId w:val="23"/>
   </w:num>
   <w:num w:numId="19" w16cid:durableId="421490368">
     <w:abstractNumId w:val="4"/>
@@ -3654,25 +3783,28 @@
     <w:abstractNumId w:val="15"/>
   </w:num>
   <w:num w:numId="24" w16cid:durableId="1991708546">
-    <w:abstractNumId w:val="23"/>
+    <w:abstractNumId w:val="24"/>
   </w:num>
   <w:num w:numId="25" w16cid:durableId="831681115">
     <w:abstractNumId w:val="10"/>
   </w:num>
   <w:num w:numId="26" w16cid:durableId="1976258112">
-    <w:abstractNumId w:val="19"/>
+    <w:abstractNumId w:val="20"/>
   </w:num>
   <w:num w:numId="27" w16cid:durableId="1693074204">
-    <w:abstractNumId w:val="25"/>
+    <w:abstractNumId w:val="26"/>
   </w:num>
   <w:num w:numId="28" w16cid:durableId="782306782">
-    <w:abstractNumId w:val="18"/>
+    <w:abstractNumId w:val="19"/>
   </w:num>
   <w:num w:numId="29" w16cid:durableId="2143109008">
     <w:abstractNumId w:val="8"/>
   </w:num>
   <w:num w:numId="30" w16cid:durableId="381564159">
     <w:abstractNumId w:val="2"/>
+  </w:num>
+  <w:num w:numId="31" w16cid:durableId="905148705">
+    <w:abstractNumId w:val="18"/>
   </w:num>
 </w:numbering>
 </file>

</xml_diff>

<commit_message>
VISTA GENERAL DE SOLICITUDES - CARGA DE ANEXO2 PARA GENERAR DOCUMENTOS Y MODIFACIONES VISUALES EN ANEXO1
</commit_message>
<xml_diff>
--- a/uploads/anexo1.docx
+++ b/uploads/anexo1.docx
@@ -255,7 +255,7 @@
     </w:p>
     <w:p>
       <w:pPr>
-        <w:spacing w:after="0" w:line="360" w:lineRule="auto"/>
+        <w:spacing w:after="0" w:line="276" w:lineRule="auto"/>
         <w:ind w:firstLine="708"/>
         <w:jc w:val="both"/>
       </w:pPr>
@@ -308,7 +308,7 @@
           <w:ilvl w:val="0"/>
           <w:numId w:val="31"/>
         </w:numPr>
-        <w:spacing w:after="0" w:line="360" w:lineRule="auto"/>
+        <w:spacing w:after="0" w:line="276" w:lineRule="auto"/>
         <w:jc w:val="both"/>
       </w:pPr>
       <w:r>

</xml_diff>